<commit_message>
Worked on the proposal
</commit_message>
<xml_diff>
--- a/Proposal.docx
+++ b/Proposal.docx
@@ -34,9 +34,565 @@
           <w:szCs w:val="24"/>
         </w:rPr>
       </w:pPr>
+      <w:r>
+        <w:rPr>
+          <w:rFonts w:ascii="Times New Roman" w:hAnsi="Times New Roman" w:cs="Times New Roman"/>
+          <w:sz w:val="24"/>
+          <w:szCs w:val="24"/>
+        </w:rPr>
+        <w:tab/>
+        <w:t xml:space="preserve">Beat Lightsaber is an interactive game in which you control a </w:t>
+      </w:r>
+      <w:r>
+        <w:rPr>
+          <w:rFonts w:ascii="Times New Roman" w:hAnsi="Times New Roman" w:cs="Times New Roman"/>
+          <w:sz w:val="24"/>
+          <w:szCs w:val="24"/>
+        </w:rPr>
+        <w:t xml:space="preserve">lightsaber with your hand movement </w:t>
+      </w:r>
+      <w:proofErr w:type="gramStart"/>
+      <w:r>
+        <w:rPr>
+          <w:rFonts w:ascii="Times New Roman" w:hAnsi="Times New Roman" w:cs="Times New Roman"/>
+          <w:sz w:val="24"/>
+          <w:szCs w:val="24"/>
+        </w:rPr>
+        <w:t>in order to</w:t>
+      </w:r>
+      <w:proofErr w:type="gramEnd"/>
+      <w:r>
+        <w:rPr>
+          <w:rFonts w:ascii="Times New Roman" w:hAnsi="Times New Roman" w:cs="Times New Roman"/>
+          <w:sz w:val="24"/>
+          <w:szCs w:val="24"/>
+        </w:rPr>
+        <w:t xml:space="preserve"> defeat enemies to advance in level. </w:t>
+      </w:r>
+      <w:r>
+        <w:rPr>
+          <w:rFonts w:ascii="Times New Roman" w:hAnsi="Times New Roman" w:cs="Times New Roman"/>
+          <w:sz w:val="24"/>
+          <w:szCs w:val="24"/>
+        </w:rPr>
+        <w:t xml:space="preserve">There will an aspect of customization in which the player can choose their lightsaber color </w:t>
+      </w:r>
+      <w:r>
+        <w:rPr>
+          <w:rFonts w:ascii="Times New Roman" w:hAnsi="Times New Roman" w:cs="Times New Roman"/>
+          <w:sz w:val="24"/>
+          <w:szCs w:val="24"/>
+        </w:rPr>
+        <w:t xml:space="preserve">in which they want to play the game with. The enemies will most likely be images of certain droids from </w:t>
+      </w:r>
+      <w:r>
+        <w:rPr>
+          <w:rFonts w:ascii="Times New Roman" w:hAnsi="Times New Roman" w:cs="Times New Roman"/>
+          <w:sz w:val="24"/>
+          <w:szCs w:val="24"/>
+        </w:rPr>
+        <w:t>Star Wars</w:t>
+      </w:r>
+      <w:r>
+        <w:rPr>
+          <w:rFonts w:ascii="Times New Roman" w:hAnsi="Times New Roman" w:cs="Times New Roman"/>
+          <w:sz w:val="24"/>
+          <w:szCs w:val="24"/>
+        </w:rPr>
+        <w:t xml:space="preserve"> and you </w:t>
+      </w:r>
+      <w:proofErr w:type="gramStart"/>
+      <w:r>
+        <w:rPr>
+          <w:rFonts w:ascii="Times New Roman" w:hAnsi="Times New Roman" w:cs="Times New Roman"/>
+          <w:sz w:val="24"/>
+          <w:szCs w:val="24"/>
+        </w:rPr>
+        <w:t>have to</w:t>
+      </w:r>
+      <w:proofErr w:type="gramEnd"/>
+      <w:r>
+        <w:rPr>
+          <w:rFonts w:ascii="Times New Roman" w:hAnsi="Times New Roman" w:cs="Times New Roman"/>
+          <w:sz w:val="24"/>
+          <w:szCs w:val="24"/>
+        </w:rPr>
+        <w:t xml:space="preserve"> hit them with your lightsaber before they reach a certain point of the screen.</w:t>
+      </w:r>
+      <w:r>
+        <w:rPr>
+          <w:rFonts w:ascii="Times New Roman" w:hAnsi="Times New Roman" w:cs="Times New Roman"/>
+          <w:sz w:val="24"/>
+          <w:szCs w:val="24"/>
+        </w:rPr>
+        <w:t xml:space="preserve"> The lightsaber you control can also be activated/deactivated whenever you close or open your hand, respectively. </w:t>
+      </w:r>
+    </w:p>
+    <w:p>
+      <w:pPr>
+        <w:spacing w:line="480" w:lineRule="auto"/>
+        <w:rPr>
+          <w:rFonts w:ascii="Times New Roman" w:hAnsi="Times New Roman" w:cs="Times New Roman"/>
+          <w:sz w:val="24"/>
+          <w:szCs w:val="24"/>
+        </w:rPr>
+      </w:pPr>
+    </w:p>
+    <w:p>
+      <w:pPr>
+        <w:spacing w:line="480" w:lineRule="auto"/>
+        <w:rPr>
+          <w:rFonts w:ascii="Times New Roman" w:hAnsi="Times New Roman" w:cs="Times New Roman"/>
+          <w:b/>
+          <w:bCs/>
+          <w:sz w:val="36"/>
+          <w:szCs w:val="36"/>
+        </w:rPr>
+      </w:pPr>
+      <w:r>
+        <w:rPr>
+          <w:rFonts w:ascii="Times New Roman" w:hAnsi="Times New Roman" w:cs="Times New Roman"/>
+          <w:b/>
+          <w:bCs/>
+          <w:sz w:val="36"/>
+          <w:szCs w:val="36"/>
+        </w:rPr>
+        <w:t>Some Sketches:</w:t>
+      </w:r>
+    </w:p>
+    <w:p>
+      <w:pPr>
+        <w:spacing w:line="480" w:lineRule="auto"/>
+        <w:rPr>
+          <w:rFonts w:ascii="Times New Roman" w:hAnsi="Times New Roman" w:cs="Times New Roman"/>
+          <w:sz w:val="24"/>
+          <w:szCs w:val="24"/>
+        </w:rPr>
+      </w:pPr>
+      <w:r>
+        <w:rPr>
+          <w:rFonts w:ascii="Times New Roman" w:hAnsi="Times New Roman" w:cs="Times New Roman"/>
+          <w:sz w:val="24"/>
+          <w:szCs w:val="24"/>
+        </w:rPr>
+        <w:t>Menu Screen:</w:t>
+      </w:r>
+    </w:p>
+    <w:p>
+      <w:pPr>
+        <w:spacing w:line="480" w:lineRule="auto"/>
+        <w:rPr>
+          <w:rFonts w:ascii="Times New Roman" w:hAnsi="Times New Roman" w:cs="Times New Roman"/>
+          <w:sz w:val="24"/>
+          <w:szCs w:val="24"/>
+        </w:rPr>
+      </w:pPr>
+      <w:r>
+        <w:rPr>
+          <w:rFonts w:ascii="Times New Roman" w:hAnsi="Times New Roman" w:cs="Times New Roman"/>
+          <w:noProof/>
+          <w:sz w:val="24"/>
+          <w:szCs w:val="24"/>
+        </w:rPr>
+        <w:drawing>
+          <wp:inline distT="0" distB="0" distL="0" distR="0" wp14:anchorId="7D7D389B" wp14:editId="7A85A380">
+            <wp:extent cx="4181475" cy="2890847"/>
+            <wp:effectExtent l="0" t="0" r="0" b="5080"/>
+            <wp:docPr id="1" name="Picture 1" descr="Text&#10;&#10;Description automatically generated"/>
+            <wp:cNvGraphicFramePr>
+              <a:graphicFrameLocks xmlns:a="http://schemas.openxmlformats.org/drawingml/2006/main" noChangeAspect="1"/>
+            </wp:cNvGraphicFramePr>
+            <a:graphic xmlns:a="http://schemas.openxmlformats.org/drawingml/2006/main">
+              <a:graphicData uri="http://schemas.openxmlformats.org/drawingml/2006/picture">
+                <pic:pic xmlns:pic="http://schemas.openxmlformats.org/drawingml/2006/picture">
+                  <pic:nvPicPr>
+                    <pic:cNvPr id="1" name="Picture 1" descr="Text&#10;&#10;Description automatically generated"/>
+                    <pic:cNvPicPr/>
+                  </pic:nvPicPr>
+                  <pic:blipFill>
+                    <a:blip r:embed="rId6" cstate="print">
+                      <a:extLst>
+                        <a:ext uri="{28A0092B-C50C-407E-A947-70E740481C1C}">
+                          <a14:useLocalDpi xmlns:a14="http://schemas.microsoft.com/office/drawing/2010/main" val="0"/>
+                        </a:ext>
+                      </a:extLst>
+                    </a:blip>
+                    <a:stretch>
+                      <a:fillRect/>
+                    </a:stretch>
+                  </pic:blipFill>
+                  <pic:spPr>
+                    <a:xfrm>
+                      <a:off x="0" y="0"/>
+                      <a:ext cx="4187238" cy="2894831"/>
+                    </a:xfrm>
+                    <a:prstGeom prst="rect">
+                      <a:avLst/>
+                    </a:prstGeom>
+                  </pic:spPr>
+                </pic:pic>
+              </a:graphicData>
+            </a:graphic>
+          </wp:inline>
+        </w:drawing>
+      </w:r>
+    </w:p>
+    <w:p>
+      <w:pPr>
+        <w:spacing w:line="480" w:lineRule="auto"/>
+        <w:rPr>
+          <w:rFonts w:ascii="Times New Roman" w:hAnsi="Times New Roman" w:cs="Times New Roman"/>
+          <w:sz w:val="24"/>
+          <w:szCs w:val="24"/>
+        </w:rPr>
+      </w:pPr>
+    </w:p>
+    <w:p>
+      <w:pPr>
+        <w:spacing w:line="480" w:lineRule="auto"/>
+        <w:rPr>
+          <w:rFonts w:ascii="Times New Roman" w:hAnsi="Times New Roman" w:cs="Times New Roman"/>
+          <w:sz w:val="24"/>
+          <w:szCs w:val="24"/>
+        </w:rPr>
+      </w:pPr>
+    </w:p>
+    <w:p>
+      <w:pPr>
+        <w:spacing w:line="480" w:lineRule="auto"/>
+        <w:rPr>
+          <w:rFonts w:ascii="Times New Roman" w:hAnsi="Times New Roman" w:cs="Times New Roman"/>
+          <w:sz w:val="24"/>
+          <w:szCs w:val="24"/>
+        </w:rPr>
+      </w:pPr>
+      <w:r>
+        <w:rPr>
+          <w:rFonts w:ascii="Times New Roman" w:hAnsi="Times New Roman" w:cs="Times New Roman"/>
+          <w:sz w:val="24"/>
+          <w:szCs w:val="24"/>
+        </w:rPr>
+        <w:lastRenderedPageBreak/>
+        <w:t>Saber Choice Screen:</w:t>
+      </w:r>
+    </w:p>
+    <w:p>
+      <w:pPr>
+        <w:spacing w:line="480" w:lineRule="auto"/>
+        <w:rPr>
+          <w:rFonts w:ascii="Times New Roman" w:hAnsi="Times New Roman" w:cs="Times New Roman"/>
+          <w:sz w:val="24"/>
+          <w:szCs w:val="24"/>
+        </w:rPr>
+      </w:pPr>
+      <w:r>
+        <w:rPr>
+          <w:rFonts w:ascii="Times New Roman" w:hAnsi="Times New Roman" w:cs="Times New Roman"/>
+          <w:noProof/>
+          <w:sz w:val="24"/>
+          <w:szCs w:val="24"/>
+        </w:rPr>
+        <w:drawing>
+          <wp:inline distT="0" distB="0" distL="0" distR="0" wp14:anchorId="28B40C6E" wp14:editId="0CDA13A7">
+            <wp:extent cx="4352925" cy="2531588"/>
+            <wp:effectExtent l="0" t="0" r="0" b="2540"/>
+            <wp:docPr id="2" name="Picture 2" descr="Graphical user interface, application&#10;&#10;Description automatically generated"/>
+            <wp:cNvGraphicFramePr>
+              <a:graphicFrameLocks xmlns:a="http://schemas.openxmlformats.org/drawingml/2006/main" noChangeAspect="1"/>
+            </wp:cNvGraphicFramePr>
+            <a:graphic xmlns:a="http://schemas.openxmlformats.org/drawingml/2006/main">
+              <a:graphicData uri="http://schemas.openxmlformats.org/drawingml/2006/picture">
+                <pic:pic xmlns:pic="http://schemas.openxmlformats.org/drawingml/2006/picture">
+                  <pic:nvPicPr>
+                    <pic:cNvPr id="2" name="Picture 2" descr="Graphical user interface, application&#10;&#10;Description automatically generated"/>
+                    <pic:cNvPicPr/>
+                  </pic:nvPicPr>
+                  <pic:blipFill>
+                    <a:blip r:embed="rId7">
+                      <a:extLst>
+                        <a:ext uri="{28A0092B-C50C-407E-A947-70E740481C1C}">
+                          <a14:useLocalDpi xmlns:a14="http://schemas.microsoft.com/office/drawing/2010/main" val="0"/>
+                        </a:ext>
+                      </a:extLst>
+                    </a:blip>
+                    <a:stretch>
+                      <a:fillRect/>
+                    </a:stretch>
+                  </pic:blipFill>
+                  <pic:spPr>
+                    <a:xfrm>
+                      <a:off x="0" y="0"/>
+                      <a:ext cx="4352925" cy="2531588"/>
+                    </a:xfrm>
+                    <a:prstGeom prst="rect">
+                      <a:avLst/>
+                    </a:prstGeom>
+                  </pic:spPr>
+                </pic:pic>
+              </a:graphicData>
+            </a:graphic>
+          </wp:inline>
+        </w:drawing>
+      </w:r>
+    </w:p>
+    <w:p>
+      <w:pPr>
+        <w:spacing w:line="480" w:lineRule="auto"/>
+        <w:rPr>
+          <w:rFonts w:ascii="Times New Roman" w:hAnsi="Times New Roman" w:cs="Times New Roman"/>
+          <w:sz w:val="24"/>
+          <w:szCs w:val="24"/>
+        </w:rPr>
+      </w:pPr>
+      <w:r>
+        <w:rPr>
+          <w:rFonts w:ascii="Times New Roman" w:hAnsi="Times New Roman" w:cs="Times New Roman"/>
+          <w:sz w:val="24"/>
+          <w:szCs w:val="24"/>
+        </w:rPr>
+        <w:t xml:space="preserve">Game Screen (Lightsaber will change to a more </w:t>
+      </w:r>
+      <w:proofErr w:type="spellStart"/>
+      <w:r>
+        <w:rPr>
+          <w:rFonts w:ascii="Times New Roman" w:hAnsi="Times New Roman" w:cs="Times New Roman"/>
+          <w:sz w:val="24"/>
+          <w:szCs w:val="24"/>
+        </w:rPr>
+        <w:t>rectangly</w:t>
+      </w:r>
+      <w:proofErr w:type="spellEnd"/>
+      <w:r>
+        <w:rPr>
+          <w:rFonts w:ascii="Times New Roman" w:hAnsi="Times New Roman" w:cs="Times New Roman"/>
+          <w:sz w:val="24"/>
+          <w:szCs w:val="24"/>
+        </w:rPr>
+        <w:t xml:space="preserve"> object): </w:t>
+      </w:r>
+    </w:p>
+    <w:p>
+      <w:pPr>
+        <w:spacing w:line="480" w:lineRule="auto"/>
+        <w:rPr>
+          <w:rFonts w:ascii="Times New Roman" w:hAnsi="Times New Roman" w:cs="Times New Roman"/>
+          <w:sz w:val="24"/>
+          <w:szCs w:val="24"/>
+        </w:rPr>
+      </w:pPr>
+      <w:r>
+        <w:rPr>
+          <w:rFonts w:ascii="Times New Roman" w:hAnsi="Times New Roman" w:cs="Times New Roman"/>
+          <w:noProof/>
+          <w:sz w:val="24"/>
+          <w:szCs w:val="24"/>
+        </w:rPr>
+        <w:drawing>
+          <wp:inline distT="0" distB="0" distL="0" distR="0" wp14:anchorId="032F603A" wp14:editId="2FAEB3CE">
+            <wp:extent cx="4381500" cy="2465970"/>
+            <wp:effectExtent l="0" t="0" r="0" b="0"/>
+            <wp:docPr id="3" name="Picture 3"/>
+            <wp:cNvGraphicFramePr>
+              <a:graphicFrameLocks xmlns:a="http://schemas.openxmlformats.org/drawingml/2006/main" noChangeAspect="1"/>
+            </wp:cNvGraphicFramePr>
+            <a:graphic xmlns:a="http://schemas.openxmlformats.org/drawingml/2006/main">
+              <a:graphicData uri="http://schemas.openxmlformats.org/drawingml/2006/picture">
+                <pic:pic xmlns:pic="http://schemas.openxmlformats.org/drawingml/2006/picture">
+                  <pic:nvPicPr>
+                    <pic:cNvPr id="3" name="Picture 3"/>
+                    <pic:cNvPicPr/>
+                  </pic:nvPicPr>
+                  <pic:blipFill>
+                    <a:blip r:embed="rId8">
+                      <a:extLst>
+                        <a:ext uri="{28A0092B-C50C-407E-A947-70E740481C1C}">
+                          <a14:useLocalDpi xmlns:a14="http://schemas.microsoft.com/office/drawing/2010/main" val="0"/>
+                        </a:ext>
+                      </a:extLst>
+                    </a:blip>
+                    <a:stretch>
+                      <a:fillRect/>
+                    </a:stretch>
+                  </pic:blipFill>
+                  <pic:spPr>
+                    <a:xfrm>
+                      <a:off x="0" y="0"/>
+                      <a:ext cx="4391835" cy="2471787"/>
+                    </a:xfrm>
+                    <a:prstGeom prst="rect">
+                      <a:avLst/>
+                    </a:prstGeom>
+                  </pic:spPr>
+                </pic:pic>
+              </a:graphicData>
+            </a:graphic>
+          </wp:inline>
+        </w:drawing>
+      </w:r>
+    </w:p>
+    <w:p>
+      <w:pPr>
+        <w:spacing w:line="480" w:lineRule="auto"/>
+        <w:rPr>
+          <w:rFonts w:ascii="Times New Roman" w:hAnsi="Times New Roman" w:cs="Times New Roman"/>
+          <w:sz w:val="24"/>
+          <w:szCs w:val="24"/>
+        </w:rPr>
+      </w:pPr>
+    </w:p>
+    <w:p>
+      <w:pPr>
+        <w:spacing w:line="480" w:lineRule="auto"/>
+        <w:rPr>
+          <w:rFonts w:ascii="Times New Roman" w:hAnsi="Times New Roman" w:cs="Times New Roman"/>
+          <w:sz w:val="24"/>
+          <w:szCs w:val="24"/>
+        </w:rPr>
+      </w:pPr>
+      <w:r>
+        <w:rPr>
+          <w:rFonts w:ascii="Times New Roman" w:hAnsi="Times New Roman" w:cs="Times New Roman"/>
+          <w:sz w:val="24"/>
+          <w:szCs w:val="24"/>
+        </w:rPr>
+        <w:t xml:space="preserve">For this game, I would love to explore some of the finite state </w:t>
+      </w:r>
+      <w:r>
+        <w:rPr>
+          <w:rFonts w:ascii="Times New Roman" w:hAnsi="Times New Roman" w:cs="Times New Roman"/>
+          <w:sz w:val="24"/>
+          <w:szCs w:val="24"/>
+        </w:rPr>
+        <w:t xml:space="preserve">machine mechanics of </w:t>
+      </w:r>
+      <w:proofErr w:type="spellStart"/>
+      <w:r>
+        <w:rPr>
+          <w:rFonts w:ascii="Times New Roman" w:hAnsi="Times New Roman" w:cs="Times New Roman"/>
+          <w:sz w:val="24"/>
+          <w:szCs w:val="24"/>
+        </w:rPr>
+        <w:t>pygame</w:t>
+      </w:r>
+      <w:proofErr w:type="spellEnd"/>
+      <w:r>
+        <w:rPr>
+          <w:rFonts w:ascii="Times New Roman" w:hAnsi="Times New Roman" w:cs="Times New Roman"/>
+          <w:sz w:val="24"/>
+          <w:szCs w:val="24"/>
+        </w:rPr>
+        <w:t xml:space="preserve">, if there are any. I want the game to look great and have </w:t>
+      </w:r>
+      <w:proofErr w:type="gramStart"/>
+      <w:r>
+        <w:rPr>
+          <w:rFonts w:ascii="Times New Roman" w:hAnsi="Times New Roman" w:cs="Times New Roman"/>
+          <w:sz w:val="24"/>
+          <w:szCs w:val="24"/>
+        </w:rPr>
+        <w:t>really cool</w:t>
+      </w:r>
+      <w:proofErr w:type="gramEnd"/>
+      <w:r>
+        <w:rPr>
+          <w:rFonts w:ascii="Times New Roman" w:hAnsi="Times New Roman" w:cs="Times New Roman"/>
+          <w:sz w:val="24"/>
+          <w:szCs w:val="24"/>
+        </w:rPr>
+        <w:t xml:space="preserve"> </w:t>
+      </w:r>
+      <w:r>
+        <w:rPr>
+          <w:rFonts w:ascii="Times New Roman" w:hAnsi="Times New Roman" w:cs="Times New Roman"/>
+          <w:sz w:val="24"/>
+          <w:szCs w:val="24"/>
+        </w:rPr>
+        <w:t xml:space="preserve">sound effects. </w:t>
+      </w:r>
+    </w:p>
+    <w:p>
+      <w:pPr>
+        <w:spacing w:line="480" w:lineRule="auto"/>
+        <w:rPr>
+          <w:rFonts w:ascii="Times New Roman" w:hAnsi="Times New Roman" w:cs="Times New Roman"/>
+          <w:sz w:val="24"/>
+          <w:szCs w:val="24"/>
+        </w:rPr>
+      </w:pPr>
+    </w:p>
+    <w:p>
+      <w:pPr>
+        <w:spacing w:line="480" w:lineRule="auto"/>
+        <w:rPr>
+          <w:rFonts w:ascii="Times New Roman" w:hAnsi="Times New Roman" w:cs="Times New Roman"/>
+          <w:sz w:val="24"/>
+          <w:szCs w:val="24"/>
+        </w:rPr>
+      </w:pPr>
+      <w:r>
+        <w:rPr>
+          <w:rFonts w:ascii="Times New Roman" w:hAnsi="Times New Roman" w:cs="Times New Roman"/>
+          <w:sz w:val="24"/>
+          <w:szCs w:val="24"/>
+        </w:rPr>
+        <w:lastRenderedPageBreak/>
+        <w:t>Jira Board:</w:t>
+      </w:r>
+    </w:p>
+    <w:p>
+      <w:pPr>
+        <w:spacing w:line="480" w:lineRule="auto"/>
+        <w:rPr>
+          <w:rFonts w:ascii="Times New Roman" w:hAnsi="Times New Roman" w:cs="Times New Roman"/>
+          <w:sz w:val="24"/>
+          <w:szCs w:val="24"/>
+        </w:rPr>
+      </w:pPr>
+      <w:r>
+        <w:rPr>
+          <w:rFonts w:ascii="Times New Roman" w:hAnsi="Times New Roman" w:cs="Times New Roman"/>
+          <w:sz w:val="24"/>
+          <w:szCs w:val="24"/>
+        </w:rPr>
+        <w:drawing>
+          <wp:inline distT="0" distB="0" distL="0" distR="0" wp14:anchorId="237D470A" wp14:editId="181B1F14">
+            <wp:extent cx="4544059" cy="4220164"/>
+            <wp:effectExtent l="0" t="0" r="9525" b="9525"/>
+            <wp:docPr id="5" name="Picture 5" descr="Graphical user interface, text, application, email&#10;&#10;Description automatically generated"/>
+            <wp:cNvGraphicFramePr>
+              <a:graphicFrameLocks xmlns:a="http://schemas.openxmlformats.org/drawingml/2006/main" noChangeAspect="1"/>
+            </wp:cNvGraphicFramePr>
+            <a:graphic xmlns:a="http://schemas.openxmlformats.org/drawingml/2006/main">
+              <a:graphicData uri="http://schemas.openxmlformats.org/drawingml/2006/picture">
+                <pic:pic xmlns:pic="http://schemas.openxmlformats.org/drawingml/2006/picture">
+                  <pic:nvPicPr>
+                    <pic:cNvPr id="5" name="Picture 5" descr="Graphical user interface, text, application, email&#10;&#10;Description automatically generated"/>
+                    <pic:cNvPicPr/>
+                  </pic:nvPicPr>
+                  <pic:blipFill>
+                    <a:blip r:embed="rId9"/>
+                    <a:stretch>
+                      <a:fillRect/>
+                    </a:stretch>
+                  </pic:blipFill>
+                  <pic:spPr>
+                    <a:xfrm>
+                      <a:off x="0" y="0"/>
+                      <a:ext cx="4544059" cy="4220164"/>
+                    </a:xfrm>
+                    <a:prstGeom prst="rect">
+                      <a:avLst/>
+                    </a:prstGeom>
+                  </pic:spPr>
+                </pic:pic>
+              </a:graphicData>
+            </a:graphic>
+          </wp:inline>
+        </w:drawing>
+      </w:r>
     </w:p>
     <w:sectPr>
-      <w:headerReference w:type="default" r:id="rId6"/>
+      <w:headerReference w:type="default" r:id="rId10"/>
       <w:pgSz w:w="12240" w:h="15840"/>
       <w:pgMar w:top="1440" w:right="1440" w:bottom="1440" w:left="1440" w:header="720" w:footer="720" w:gutter="0"/>
       <w:cols w:space="720"/>

</xml_diff>